<commit_message>
change logo and delete file
</commit_message>
<xml_diff>
--- a/templateFile.docx
+++ b/templateFile.docx
@@ -190,6 +190,7 @@
     <w:pPr>
       <w:pStyle w:val="En-tte"/>
       <w:spacing w:line="276" w:lineRule="auto"/>
+      <w:ind w:left="2551"/>
       <w:jc w:val="center"/>
       <w:rPr>
         <w:b/>
@@ -205,18 +206,18 @@
         <w:noProof/>
       </w:rPr>
       <w:drawing>
-        <wp:anchor distT="0" distB="0" distL="114300" distR="114300" simplePos="0" relativeHeight="251659264" behindDoc="1" locked="0" layoutInCell="1" allowOverlap="1" wp14:anchorId="4A58073D" wp14:editId="38DEFDD7">
+        <wp:anchor distT="0" distB="0" distL="114300" distR="114300" simplePos="0" relativeHeight="251658240" behindDoc="0" locked="0" layoutInCell="1" allowOverlap="1" wp14:anchorId="62438BBC" wp14:editId="1A6AD8E5">
           <wp:simplePos x="0" y="0"/>
           <wp:positionH relativeFrom="margin">
             <wp:align>left</wp:align>
           </wp:positionH>
           <wp:positionV relativeFrom="paragraph">
-            <wp:posOffset>146050</wp:posOffset>
+            <wp:posOffset>-44450</wp:posOffset>
           </wp:positionV>
-          <wp:extent cx="1981200" cy="666750"/>
-          <wp:effectExtent l="0" t="0" r="0" b="0"/>
-          <wp:wrapSquare wrapText="bothSides"/>
-          <wp:docPr id="2142789890" name="Image 4"/>
+          <wp:extent cx="1885950" cy="714508"/>
+          <wp:effectExtent l="0" t="0" r="0" b="9525"/>
+          <wp:wrapNone/>
+          <wp:docPr id="1191810014" name="Image 1"/>
           <wp:cNvGraphicFramePr>
             <a:graphicFrameLocks xmlns:a="http://schemas.openxmlformats.org/drawingml/2006/main" noChangeAspect="1"/>
           </wp:cNvGraphicFramePr>
@@ -224,10 +225,8 @@
             <a:graphicData uri="http://schemas.openxmlformats.org/drawingml/2006/picture">
               <pic:pic xmlns:pic="http://schemas.openxmlformats.org/drawingml/2006/picture">
                 <pic:nvPicPr>
-                  <pic:cNvPr id="2142789890" name="Image 4"/>
-                  <pic:cNvPicPr>
-                    <a:picLocks noChangeAspect="1" noChangeArrowheads="1"/>
-                  </pic:cNvPicPr>
+                  <pic:cNvPr id="1191810014" name="Image 1191810014"/>
+                  <pic:cNvPicPr/>
                 </pic:nvPicPr>
                 <pic:blipFill>
                   <a:blip r:embed="rId1">
@@ -241,15 +240,14 @@
                     <a:fillRect/>
                   </a:stretch>
                 </pic:blipFill>
-                <pic:spPr bwMode="auto">
+                <pic:spPr>
                   <a:xfrm>
                     <a:off x="0" y="0"/>
-                    <a:ext cx="1981200" cy="666750"/>
+                    <a:ext cx="1885950" cy="714508"/>
                   </a:xfrm>
                   <a:prstGeom prst="rect">
                     <a:avLst/>
                   </a:prstGeom>
-                  <a:noFill/>
                 </pic:spPr>
               </pic:pic>
             </a:graphicData>
@@ -270,13 +268,50 @@
         <w:sz w:val="24"/>
         <w:szCs w:val="24"/>
       </w:rPr>
-      <w:t>FABRICATION DE FOND DE CUVE A CHAUD OU A FROID</w:t>
+      <w:t>FABRICATION DE</w:t>
+    </w:r>
+    <w:r>
+      <w:rPr>
+        <w:b/>
+        <w:bCs/>
+        <w:sz w:val="24"/>
+        <w:szCs w:val="24"/>
+      </w:rPr>
+      <w:t xml:space="preserve"> TOUT TYPES DE</w:t>
+    </w:r>
+    <w:r>
+      <w:rPr>
+        <w:b/>
+        <w:bCs/>
+        <w:sz w:val="24"/>
+        <w:szCs w:val="24"/>
+      </w:rPr>
+      <w:t xml:space="preserve"> FOND A CHAUD </w:t>
+    </w:r>
+    <w:r>
+      <w:rPr>
+        <w:b/>
+        <w:bCs/>
+        <w:sz w:val="24"/>
+        <w:szCs w:val="24"/>
+      </w:rPr>
+      <w:t>ou</w:t>
+    </w:r>
+    <w:r>
+      <w:rPr>
+        <w:b/>
+        <w:bCs/>
+        <w:sz w:val="24"/>
+        <w:szCs w:val="24"/>
+      </w:rPr>
+      <w:t xml:space="preserve"> A FROID</w:t>
     </w:r>
   </w:p>
   <w:p>
     <w:pPr>
       <w:pStyle w:val="En-tte"/>
       <w:spacing w:line="276" w:lineRule="auto"/>
+      <w:ind w:left="2551"/>
       <w:jc w:val="center"/>
       <w:rPr>
         <w:b/>
@@ -299,6 +334,7 @@
     <w:pPr>
       <w:pStyle w:val="En-tte"/>
       <w:spacing w:line="276" w:lineRule="auto"/>
+      <w:ind w:left="2551"/>
       <w:jc w:val="center"/>
       <w:rPr>
         <w:b/>
@@ -314,7 +350,7 @@
         <w:sz w:val="24"/>
         <w:szCs w:val="24"/>
       </w:rPr>
-      <w:t>GRENAILLAGE, SABLAGE, PEINTURE INDUSTRIELLE</w:t>
+      <w:t>GRENAILLAGE, PEINTURE INDUSTRIELLE</w:t>
     </w:r>
   </w:p>
 </w:hdr>

</xml_diff>